<commit_message>
cleaning up old versions, reoganizing directoires
</commit_message>
<xml_diff>
--- a/project3/report/project2_report.docx
+++ b/project3/report/project2_report.docx
@@ -285,27 +285,14 @@
       <w:r>
         <w:t xml:space="preserve">Table </w:t>
       </w:r>
-      <w:r>
-        <w:fldChar w:fldCharType="begin"/>
-      </w:r>
-      <w:r>
-        <w:instrText xml:space="preserve"> SEQ Table \* ARABIC </w:instrText>
-      </w:r>
-      <w:r>
-        <w:fldChar w:fldCharType="separate"/>
-      </w:r>
-      <w:r>
-        <w:rPr>
-          <w:noProof/>
-        </w:rPr>
-        <w:t>1</w:t>
-      </w:r>
-      <w:r>
-        <w:rPr>
-          <w:noProof/>
-        </w:rPr>
-        <w:fldChar w:fldCharType="end"/>
-      </w:r>
+      <w:fldSimple w:instr=" SEQ Table \* ARABIC ">
+        <w:r>
+          <w:rPr>
+            <w:noProof/>
+          </w:rPr>
+          <w:t>1</w:t>
+        </w:r>
+      </w:fldSimple>
       <w:bookmarkEnd w:id="0"/>
       <w:r>
         <w:t xml:space="preserve">: </w:t>
@@ -1123,13 +1110,7 @@
           <w:rPr>
             <w:rFonts w:ascii="Cambria Math" w:hAnsi="Cambria Math"/>
           </w:rPr>
-          <m:t>×</m:t>
-        </m:r>
-        <m:r>
-          <w:rPr>
-            <w:rFonts w:ascii="Cambria Math" w:hAnsi="Cambria Math"/>
-          </w:rPr>
-          <m:t>28</m:t>
+          <m:t>×28</m:t>
         </m:r>
         <m:r>
           <w:rPr>
@@ -1196,16 +1177,7 @@
         <w:spacing w:after="160"/>
       </w:pPr>
       <w:r>
-        <w:t xml:space="preserve">As each image in the dataset is represented by an array of pixel values ranging </w:t>
-      </w:r>
-      <w:r>
-        <w:t>from [0,255] we divide both the training samples and testing samples by 255</w:t>
-      </w:r>
-      <w:r>
-        <w:t>.0</w:t>
-      </w:r>
-      <w:r>
-        <w:t xml:space="preserve"> to normalize these values to [0,1].</w:t>
+        <w:t>As each image in the dataset is represented by an array of pixel values ranging from [0,255] we divide both the training samples and testing samples by 255.0 to normalize these values to [0,1].</w:t>
       </w:r>
     </w:p>
     <w:p>
@@ -1238,10 +1210,7 @@
         <w:spacing w:after="160"/>
       </w:pPr>
       <w:r>
-        <w:t>In this part</w:t>
-      </w:r>
-      <w:r>
-        <w:t>, once</w:t>
+        <w:t>In this part, once</w:t>
       </w:r>
       <w:r>
         <w:t xml:space="preserve"> the </w:t>
@@ -1283,13 +1252,7 @@
           <w:rPr>
             <w:rFonts w:ascii="Cambria Math" w:hAnsi="Cambria Math"/>
           </w:rPr>
-          <m:t>×</m:t>
-        </m:r>
-        <m:r>
-          <w:rPr>
-            <w:rFonts w:ascii="Cambria Math" w:hAnsi="Cambria Math"/>
-          </w:rPr>
-          <m:t>784</m:t>
+          <m:t>×784</m:t>
         </m:r>
       </m:oMath>
       <w:r>
@@ -1523,13 +1486,7 @@
         <w:t xml:space="preserve">These layers were selected as they reduce the dimensionality of the data </w:t>
       </w:r>
       <w:r>
-        <w:t xml:space="preserve">resulting in a “compressed” representation of the input sample with only 128 dimensions instead of the original 784 dimensions. </w:t>
-      </w:r>
-      <w:r>
-        <w:t>The ReLU activation function is used in hidden layers to avoid gradient vanishing.</w:t>
-      </w:r>
-      <w:r>
-        <w:t xml:space="preserve"> The following </w:t>
+        <w:t xml:space="preserve">resulting in a “compressed” representation of the input sample with only 128 dimensions instead of the original 784 dimensions. The ReLU activation function is used in hidden layers to avoid gradient vanishing. The following </w:t>
       </w:r>
       <w:bookmarkStart w:id="1" w:name="_GoBack"/>
       <w:bookmarkEnd w:id="1"/>
@@ -1626,10 +1583,7 @@
         <w:spacing w:after="160"/>
       </w:pPr>
       <w:r>
-        <w:t xml:space="preserve">These layers were selected as they increase the dimensionality of the data again to produce an output similar to the original input sample. </w:t>
-      </w:r>
-      <w:r>
-        <w:t>The ReLU activation function is used in hidden layers to avoid gradient vanishing.</w:t>
+        <w:t>These layers were selected as they increase the dimensionality of the data again to produce an output similar to the original input sample. The ReLU activation function is used in hidden layers to avoid gradient vanishing.</w:t>
       </w:r>
     </w:p>
     <w:p>
@@ -1644,10 +1598,7 @@
         <w:t>Part 3</w:t>
       </w:r>
       <w:r>
-        <w:t xml:space="preserve">: </w:t>
-      </w:r>
-      <w:r>
-        <w:t>GMM with Autoencoder</w:t>
+        <w:t>: GMM with Autoencoder</w:t>
       </w:r>
     </w:p>
     <w:p>
@@ -4453,10 +4404,7 @@
     </w:p>
     <w:p>
       <w:r>
-        <w:t>Below we can see a plot of the training and validation accuracy during the training of our convolutional autoencoder</w:t>
-      </w:r>
-      <w:r>
-        <w:t>. As this is the same autoencoder as in part 2 the losses are essentially identical and the above analysis applies.</w:t>
+        <w:t>Below we can see a plot of the training and validation accuracy during the training of our convolutional autoencoder. As this is the same autoencoder as in part 2 the losses are essentially identical and the above analysis applies.</w:t>
       </w:r>
     </w:p>
     <w:p>
@@ -8499,7 +8447,7 @@
 </file>
 
 <file path=customXml/itemProps1.xml><?xml version="1.0" encoding="utf-8"?>
-<ds:datastoreItem xmlns:ds="http://schemas.openxmlformats.org/officeDocument/2006/customXml" ds:itemID="{7103432F-DCFD-4C5C-8780-1B72D165B5B1}">
+<ds:datastoreItem xmlns:ds="http://schemas.openxmlformats.org/officeDocument/2006/customXml" ds:itemID="{3D7253A1-10E5-43A6-93BF-3CE62F0F2052}">
   <ds:schemaRefs>
     <ds:schemaRef ds:uri="http://schemas.openxmlformats.org/officeDocument/2006/bibliography"/>
   </ds:schemaRefs>

</xml_diff>